<commit_message>
finished the pre script
</commit_message>
<xml_diff>
--- a/pre.docx
+++ b/pre.docx
@@ -91,42 +91,6 @@
         </w:rPr>
         <w:t xml:space="preserve"> </w:t>
       </w:r>
-      <w:r>
-        <w:rPr>
-          <w:rFonts w:ascii="Times New Roman" w:hAnsi="Times New Roman" w:cs="Times New Roman"/>
-          <w:strike/>
-          <w:sz w:val="36"/>
-          <w:szCs w:val="36"/>
-        </w:rPr>
-        <w:t>The reason for doing that because</w:t>
-      </w:r>
-      <w:r>
-        <w:rPr>
-          <w:rFonts w:ascii="Times New Roman" w:hAnsi="Times New Roman" w:cs="Times New Roman"/>
-          <w:strike/>
-          <w:sz w:val="36"/>
-          <w:szCs w:val="36"/>
-        </w:rPr>
-        <w:t xml:space="preserve"> (</w:t>
-      </w:r>
-      <w:r>
-        <w:rPr>
-          <w:rFonts w:ascii="Times New Roman" w:hAnsi="Times New Roman" w:cs="Times New Roman" w:hint="eastAsia"/>
-          <w:strike/>
-          <w:sz w:val="36"/>
-          <w:szCs w:val="36"/>
-        </w:rPr>
-        <w:t>可以加也可以不加，看最后情况</w:t>
-      </w:r>
-      <w:r>
-        <w:rPr>
-          <w:rFonts w:ascii="Times New Roman" w:hAnsi="Times New Roman" w:cs="Times New Roman"/>
-          <w:strike/>
-          <w:sz w:val="36"/>
-          <w:szCs w:val="36"/>
-        </w:rPr>
-        <w:t>)</w:t>
-      </w:r>
     </w:p>
     <w:p>
       <w:pPr>
@@ -247,15 +211,15 @@
           <w:sz w:val="36"/>
           <w:szCs w:val="36"/>
         </w:rPr>
-        <w:t>’s</w:t>
-      </w:r>
-      <w:r>
-        <w:rPr>
-          <w:rFonts w:ascii="Times New Roman" w:hAnsi="Times New Roman" w:cs="Times New Roman"/>
-          <w:sz w:val="36"/>
-          <w:szCs w:val="36"/>
-        </w:rPr>
-        <w:t xml:space="preserve"> price and volumes, the geographical analysis to return the cheapest region in </w:t>
+        <w:t>,</w:t>
+      </w:r>
+      <w:r>
+        <w:rPr>
+          <w:rFonts w:ascii="Times New Roman" w:hAnsi="Times New Roman" w:cs="Times New Roman"/>
+          <w:sz w:val="36"/>
+          <w:szCs w:val="36"/>
+        </w:rPr>
+        <w:t xml:space="preserve"> the geographical analysis to return the cheapest region in </w:t>
       </w:r>
       <w:r>
         <w:rPr>
@@ -287,7 +251,39 @@
           <w:sz w:val="36"/>
           <w:szCs w:val="36"/>
         </w:rPr>
-        <w:t>Meanwhile, the future price trend would be predicted to conduct the analysis.</w:t>
+        <w:t xml:space="preserve">Meanwhile, the future price trend would be predicted </w:t>
+      </w:r>
+      <w:r>
+        <w:rPr>
+          <w:rFonts w:ascii="Times New Roman" w:hAnsi="Times New Roman" w:cs="Times New Roman"/>
+          <w:sz w:val="36"/>
+          <w:szCs w:val="36"/>
+        </w:rPr>
+        <w:t xml:space="preserve">by prophet r package </w:t>
+      </w:r>
+      <w:r>
+        <w:rPr>
+          <w:rFonts w:ascii="Times New Roman" w:hAnsi="Times New Roman" w:cs="Times New Roman"/>
+          <w:sz w:val="36"/>
+          <w:szCs w:val="36"/>
+        </w:rPr>
+        <w:t xml:space="preserve">to conduct the </w:t>
+      </w:r>
+      <w:r>
+        <w:rPr>
+          <w:rFonts w:ascii="Times New Roman" w:hAnsi="Times New Roman" w:cs="Times New Roman"/>
+          <w:sz w:val="36"/>
+          <w:szCs w:val="36"/>
+        </w:rPr>
+        <w:t xml:space="preserve">future </w:t>
+      </w:r>
+      <w:r>
+        <w:rPr>
+          <w:rFonts w:ascii="Times New Roman" w:hAnsi="Times New Roman" w:cs="Times New Roman"/>
+          <w:sz w:val="36"/>
+          <w:szCs w:val="36"/>
+        </w:rPr>
+        <w:t>analysis.</w:t>
       </w:r>
     </w:p>
     <w:p>
@@ -329,7 +325,15 @@
           <w:sz w:val="36"/>
           <w:szCs w:val="36"/>
         </w:rPr>
-        <w:t xml:space="preserve"> in the </w:t>
+        <w:t xml:space="preserve"> in the dataset</w:t>
+      </w:r>
+      <w:r>
+        <w:rPr>
+          <w:rFonts w:ascii="Times New Roman" w:hAnsi="Times New Roman" w:cs="Times New Roman"/>
+          <w:sz w:val="36"/>
+          <w:szCs w:val="36"/>
+        </w:rPr>
+        <w:t xml:space="preserve">, average price, total volume, year, type and </w:t>
       </w:r>
       <w:r>
         <w:rPr>
@@ -338,23 +342,39 @@
           <w:szCs w:val="36"/>
         </w:rPr>
         <w:lastRenderedPageBreak/>
-        <w:t>dataset</w:t>
-      </w:r>
-      <w:r>
-        <w:rPr>
-          <w:rFonts w:ascii="Times New Roman" w:hAnsi="Times New Roman" w:cs="Times New Roman"/>
-          <w:sz w:val="36"/>
-          <w:szCs w:val="36"/>
-        </w:rPr>
-        <w:t>, average price, total volume, year, type and geography, to conduct the following analysis.</w:t>
-      </w:r>
-      <w:r>
-        <w:rPr>
-          <w:rFonts w:ascii="Times New Roman" w:hAnsi="Times New Roman" w:cs="Times New Roman"/>
-          <w:sz w:val="36"/>
-          <w:szCs w:val="36"/>
-        </w:rPr>
-        <w:t xml:space="preserve"> Furthermore, it is significant to explore the number of missing values, the NAs. From this figure, we could see that the dataset I used do not contain any missing value. As a result, I could move on to the explorative data analysis, which is the most important part of my research. </w:t>
+        <w:t>geography</w:t>
+      </w:r>
+      <w:r>
+        <w:rPr>
+          <w:rFonts w:ascii="Times New Roman" w:hAnsi="Times New Roman" w:cs="Times New Roman"/>
+          <w:sz w:val="36"/>
+          <w:szCs w:val="36"/>
+        </w:rPr>
+        <w:t>.</w:t>
+      </w:r>
+      <w:r>
+        <w:rPr>
+          <w:rFonts w:ascii="Times New Roman" w:hAnsi="Times New Roman" w:cs="Times New Roman"/>
+          <w:sz w:val="36"/>
+          <w:szCs w:val="36"/>
+        </w:rPr>
+        <w:t xml:space="preserve"> Furthermore, it is significant to explore the number of missing values, the NAs. From this figure, we could see that the dataset I used do not contain any missing value. </w:t>
+      </w:r>
+      <w:r>
+        <w:rPr>
+          <w:rFonts w:ascii="Times New Roman" w:hAnsi="Times New Roman" w:cs="Times New Roman"/>
+          <w:sz w:val="36"/>
+          <w:szCs w:val="36"/>
+        </w:rPr>
+        <w:t>So</w:t>
+      </w:r>
+      <w:r>
+        <w:rPr>
+          <w:rFonts w:ascii="Times New Roman" w:hAnsi="Times New Roman" w:cs="Times New Roman"/>
+          <w:sz w:val="36"/>
+          <w:szCs w:val="36"/>
+        </w:rPr>
+        <w:t xml:space="preserve">, I could move on to the explorative data analysis, which is the most important part of my research. </w:t>
       </w:r>
     </w:p>
     <w:p>
@@ -412,34 +432,18 @@
           <w:sz w:val="36"/>
           <w:szCs w:val="36"/>
         </w:rPr>
+        <w:t>.</w:t>
+      </w:r>
+      <w:r>
+        <w:rPr>
+          <w:rFonts w:ascii="Times New Roman" w:hAnsi="Times New Roman" w:cs="Times New Roman"/>
+          <w:sz w:val="36"/>
+          <w:szCs w:val="36"/>
+        </w:rPr>
         <w:t xml:space="preserve"> </w:t>
       </w:r>
       <w:r>
         <w:rPr>
-          <w:rFonts w:ascii="Times New Roman" w:hAnsi="Times New Roman" w:cs="Times New Roman"/>
-          <w:sz w:val="36"/>
-          <w:szCs w:val="36"/>
-        </w:rPr>
-        <w:t xml:space="preserve">of </w:t>
-      </w:r>
-      <w:r>
-        <w:rPr>
-          <w:rFonts w:ascii="Times New Roman" w:hAnsi="Times New Roman" w:cs="Times New Roman"/>
-          <w:sz w:val="36"/>
-          <w:szCs w:val="36"/>
-        </w:rPr>
-        <w:t xml:space="preserve">the </w:t>
-      </w:r>
-      <w:r>
-        <w:rPr>
-          <w:rFonts w:ascii="Times New Roman" w:hAnsi="Times New Roman" w:cs="Times New Roman"/>
-          <w:sz w:val="36"/>
-          <w:szCs w:val="36"/>
-        </w:rPr>
-        <w:t xml:space="preserve">conventional or organic avocados. </w:t>
-      </w:r>
-      <w:r>
-        <w:rPr>
           <w:rFonts w:ascii="Times New Roman" w:hAnsi="Times New Roman" w:cs="Times New Roman" w:hint="eastAsia"/>
           <w:sz w:val="36"/>
           <w:szCs w:val="36"/>
@@ -452,15 +456,97 @@
           <w:sz w:val="36"/>
           <w:szCs w:val="36"/>
         </w:rPr>
-        <w:t xml:space="preserve"> can be seen from the plot, the green stands for the conventional type while orange stands for the organic type.</w:t>
-      </w:r>
-      <w:r>
-        <w:rPr>
-          <w:rFonts w:ascii="Times New Roman" w:hAnsi="Times New Roman" w:cs="Times New Roman"/>
-          <w:sz w:val="36"/>
-          <w:szCs w:val="36"/>
-        </w:rPr>
-        <w:t xml:space="preserve"> The conventional type suggests the right ske</w:t>
+        <w:t xml:space="preserve"> can be seen from the plot, the green stands for the conventional </w:t>
+      </w:r>
+      <w:del w:id="0" w:author="45275" w:date="2020-12-22T18:19:00Z">
+        <w:r>
+          <w:rPr>
+            <w:rFonts w:ascii="Times New Roman" w:hAnsi="Times New Roman" w:cs="Times New Roman"/>
+            <w:sz w:val="36"/>
+            <w:szCs w:val="36"/>
+          </w:rPr>
+          <w:delText xml:space="preserve">type </w:delText>
+        </w:r>
+      </w:del>
+      <w:r>
+        <w:rPr>
+          <w:rFonts w:ascii="Times New Roman" w:hAnsi="Times New Roman" w:cs="Times New Roman"/>
+          <w:sz w:val="36"/>
+          <w:szCs w:val="36"/>
+        </w:rPr>
+        <w:t>while orange stands for the organic</w:t>
+      </w:r>
+      <w:del w:id="1" w:author="45275" w:date="2020-12-22T18:19:00Z">
+        <w:r>
+          <w:rPr>
+            <w:rFonts w:ascii="Times New Roman" w:hAnsi="Times New Roman" w:cs="Times New Roman"/>
+            <w:sz w:val="36"/>
+            <w:szCs w:val="36"/>
+          </w:rPr>
+          <w:delText xml:space="preserve"> type</w:delText>
+        </w:r>
+      </w:del>
+      <w:r>
+        <w:rPr>
+          <w:rFonts w:ascii="Times New Roman" w:hAnsi="Times New Roman" w:cs="Times New Roman"/>
+          <w:sz w:val="36"/>
+          <w:szCs w:val="36"/>
+        </w:rPr>
+        <w:t>.</w:t>
+      </w:r>
+      <w:r>
+        <w:rPr>
+          <w:rFonts w:ascii="Times New Roman" w:hAnsi="Times New Roman" w:cs="Times New Roman"/>
+          <w:sz w:val="36"/>
+          <w:szCs w:val="36"/>
+        </w:rPr>
+        <w:t xml:space="preserve"> The </w:t>
+      </w:r>
+      <w:ins w:id="2" w:author="45275" w:date="2020-12-22T18:19:00Z">
+        <w:r>
+          <w:rPr>
+            <w:rFonts w:ascii="Times New Roman" w:hAnsi="Times New Roman" w:cs="Times New Roman"/>
+            <w:sz w:val="36"/>
+            <w:szCs w:val="36"/>
+          </w:rPr>
+          <w:t xml:space="preserve">overall shape of </w:t>
+        </w:r>
+      </w:ins>
+      <w:r>
+        <w:rPr>
+          <w:rFonts w:ascii="Times New Roman" w:hAnsi="Times New Roman" w:cs="Times New Roman"/>
+          <w:sz w:val="36"/>
+          <w:szCs w:val="36"/>
+        </w:rPr>
+        <w:t xml:space="preserve">conventional type </w:t>
+      </w:r>
+      <w:del w:id="3" w:author="45275" w:date="2020-12-22T18:19:00Z">
+        <w:r>
+          <w:rPr>
+            <w:rFonts w:ascii="Times New Roman" w:hAnsi="Times New Roman" w:cs="Times New Roman"/>
+            <w:sz w:val="36"/>
+            <w:szCs w:val="36"/>
+          </w:rPr>
+          <w:delText xml:space="preserve">suggests the </w:delText>
+        </w:r>
+      </w:del>
+      <w:ins w:id="4" w:author="45275" w:date="2020-12-22T18:19:00Z">
+        <w:r>
+          <w:rPr>
+            <w:rFonts w:ascii="Times New Roman" w:hAnsi="Times New Roman" w:cs="Times New Roman"/>
+            <w:sz w:val="36"/>
+            <w:szCs w:val="36"/>
+          </w:rPr>
+          <w:t xml:space="preserve">is </w:t>
+        </w:r>
+      </w:ins>
+      <w:r>
+        <w:rPr>
+          <w:rFonts w:ascii="Times New Roman" w:hAnsi="Times New Roman" w:cs="Times New Roman"/>
+          <w:sz w:val="36"/>
+          <w:szCs w:val="36"/>
+        </w:rPr>
+        <w:t>right ske</w:t>
       </w:r>
       <w:r>
         <w:rPr>
@@ -476,7 +562,35 @@
           <w:sz w:val="36"/>
           <w:szCs w:val="36"/>
         </w:rPr>
-        <w:t>d shape and the organic type suggests the normal distrib</w:t>
+        <w:t xml:space="preserve">d shape and the organic type </w:t>
+      </w:r>
+      <w:ins w:id="5" w:author="45275" w:date="2020-12-22T18:19:00Z">
+        <w:r>
+          <w:rPr>
+            <w:rFonts w:ascii="Times New Roman" w:hAnsi="Times New Roman" w:cs="Times New Roman"/>
+            <w:sz w:val="36"/>
+            <w:szCs w:val="36"/>
+          </w:rPr>
+          <w:t xml:space="preserve">is relative normally </w:t>
+        </w:r>
+      </w:ins>
+      <w:del w:id="6" w:author="45275" w:date="2020-12-22T18:19:00Z">
+        <w:r>
+          <w:rPr>
+            <w:rFonts w:ascii="Times New Roman" w:hAnsi="Times New Roman" w:cs="Times New Roman"/>
+            <w:sz w:val="36"/>
+            <w:szCs w:val="36"/>
+          </w:rPr>
+          <w:delText xml:space="preserve">suggests the normal </w:delText>
+        </w:r>
+      </w:del>
+      <w:r>
+        <w:rPr>
+          <w:rFonts w:ascii="Times New Roman" w:hAnsi="Times New Roman" w:cs="Times New Roman"/>
+          <w:sz w:val="36"/>
+          <w:szCs w:val="36"/>
+        </w:rPr>
+        <w:t>distrib</w:t>
       </w:r>
       <w:r>
         <w:rPr>
@@ -486,13 +600,23 @@
         </w:rPr>
         <w:t>uted</w:t>
       </w:r>
-      <w:r>
-        <w:rPr>
-          <w:rFonts w:ascii="Times New Roman" w:hAnsi="Times New Roman" w:cs="Times New Roman"/>
-          <w:sz w:val="36"/>
-          <w:szCs w:val="36"/>
-        </w:rPr>
-        <w:t xml:space="preserve"> shape. In other words, the conventional avocado tends to center around the </w:t>
+      <w:del w:id="7" w:author="45275" w:date="2020-12-22T18:19:00Z">
+        <w:r>
+          <w:rPr>
+            <w:rFonts w:ascii="Times New Roman" w:hAnsi="Times New Roman" w:cs="Times New Roman"/>
+            <w:sz w:val="36"/>
+            <w:szCs w:val="36"/>
+          </w:rPr>
+          <w:delText xml:space="preserve"> shape</w:delText>
+        </w:r>
+      </w:del>
+      <w:r>
+        <w:rPr>
+          <w:rFonts w:ascii="Times New Roman" w:hAnsi="Times New Roman" w:cs="Times New Roman"/>
+          <w:sz w:val="36"/>
+          <w:szCs w:val="36"/>
+        </w:rPr>
+        <w:t xml:space="preserve">. In other words, the conventional avocado tends to center around the </w:t>
       </w:r>
       <w:r>
         <w:rPr>
@@ -510,13 +634,23 @@
         </w:rPr>
         <w:t>low price</w:t>
       </w:r>
-      <w:r>
-        <w:rPr>
-          <w:rFonts w:ascii="Times New Roman" w:hAnsi="Times New Roman" w:cs="Times New Roman"/>
-          <w:sz w:val="36"/>
-          <w:szCs w:val="36"/>
-        </w:rPr>
-        <w:t xml:space="preserve"> and almost none of the avocados’ average price higher than 2$. Contrarily,</w:t>
+      <w:del w:id="8" w:author="45275" w:date="2020-12-22T18:20:00Z">
+        <w:r>
+          <w:rPr>
+            <w:rFonts w:ascii="Times New Roman" w:hAnsi="Times New Roman" w:cs="Times New Roman"/>
+            <w:sz w:val="36"/>
+            <w:szCs w:val="36"/>
+          </w:rPr>
+          <w:delText xml:space="preserve"> and almost none of the avocados’ average price higher than 2$</w:delText>
+        </w:r>
+      </w:del>
+      <w:r>
+        <w:rPr>
+          <w:rFonts w:ascii="Times New Roman" w:hAnsi="Times New Roman" w:cs="Times New Roman"/>
+          <w:sz w:val="36"/>
+          <w:szCs w:val="36"/>
+        </w:rPr>
+        <w:t>. Contrarily,</w:t>
       </w:r>
       <w:r>
         <w:rPr>
@@ -540,7 +674,61 @@
           <w:sz w:val="36"/>
           <w:szCs w:val="36"/>
         </w:rPr>
-        <w:t xml:space="preserve">, I </w:t>
+        <w:t xml:space="preserve">, I plotted the avocado price </w:t>
+      </w:r>
+      <w:del w:id="9" w:author="45275" w:date="2020-12-22T18:30:00Z">
+        <w:r>
+          <w:rPr>
+            <w:rFonts w:ascii="Times New Roman" w:hAnsi="Times New Roman" w:cs="Times New Roman"/>
+            <w:sz w:val="36"/>
+            <w:szCs w:val="36"/>
+          </w:rPr>
+          <w:delText>from 2015 to 2020</w:delText>
+        </w:r>
+      </w:del>
+      <w:ins w:id="10" w:author="45275" w:date="2020-12-22T18:30:00Z">
+        <w:r>
+          <w:rPr>
+            <w:rFonts w:ascii="Times New Roman" w:hAnsi="Times New Roman" w:cs="Times New Roman"/>
+            <w:sz w:val="36"/>
+            <w:szCs w:val="36"/>
+          </w:rPr>
+          <w:t>in last five years</w:t>
+        </w:r>
+      </w:ins>
+      <w:r>
+        <w:rPr>
+          <w:rFonts w:ascii="Times New Roman" w:hAnsi="Times New Roman" w:cs="Times New Roman"/>
+          <w:sz w:val="36"/>
+          <w:szCs w:val="36"/>
+        </w:rPr>
+        <w:t xml:space="preserve">. It is clear that the organic type always has a higher price compared to the conventional </w:t>
+      </w:r>
+      <w:del w:id="11" w:author="45275" w:date="2020-12-22T18:30:00Z">
+        <w:r>
+          <w:rPr>
+            <w:rFonts w:ascii="Times New Roman" w:hAnsi="Times New Roman" w:cs="Times New Roman"/>
+            <w:sz w:val="36"/>
+            <w:szCs w:val="36"/>
+          </w:rPr>
+          <w:delText>type</w:delText>
+        </w:r>
+        <w:r>
+          <w:rPr>
+            <w:rFonts w:ascii="Times New Roman" w:hAnsi="Times New Roman" w:cs="Times New Roman"/>
+            <w:sz w:val="36"/>
+            <w:szCs w:val="36"/>
+          </w:rPr>
+          <w:delText xml:space="preserve"> </w:delText>
+        </w:r>
+      </w:del>
+      <w:r>
+        <w:rPr>
+          <w:rFonts w:ascii="Times New Roman" w:hAnsi="Times New Roman" w:cs="Times New Roman"/>
+          <w:sz w:val="36"/>
+          <w:szCs w:val="36"/>
+        </w:rPr>
+        <w:t xml:space="preserve">and the price for both types seem to follow some seasonal patterns, which required me to explore it </w:t>
       </w:r>
       <w:r>
         <w:rPr>
@@ -549,23 +737,33 @@
           <w:szCs w:val="36"/>
         </w:rPr>
         <w:lastRenderedPageBreak/>
-        <w:t>plotted the avocado price from 2015 to 2020. It is clear that the organic type always has a higher price compared to the conventional type</w:t>
-      </w:r>
-      <w:r>
-        <w:rPr>
-          <w:rFonts w:ascii="Times New Roman" w:hAnsi="Times New Roman" w:cs="Times New Roman"/>
-          <w:sz w:val="36"/>
-          <w:szCs w:val="36"/>
-        </w:rPr>
-        <w:t xml:space="preserve"> and the price for both types seem to follow some seasonal patterns, which required me to explore it further in the following part.</w:t>
-      </w:r>
-      <w:r>
-        <w:rPr>
-          <w:rFonts w:ascii="Times New Roman" w:hAnsi="Times New Roman" w:cs="Times New Roman"/>
-          <w:sz w:val="36"/>
-          <w:szCs w:val="36"/>
-        </w:rPr>
-        <w:t xml:space="preserve"> Based on previous research, I made a table to summarize the results. I also incorporated the average sold volume feature into consideration. </w:t>
+        <w:t>further in the following part.</w:t>
+      </w:r>
+      <w:r>
+        <w:rPr>
+          <w:rFonts w:ascii="Times New Roman" w:hAnsi="Times New Roman" w:cs="Times New Roman"/>
+          <w:sz w:val="36"/>
+          <w:szCs w:val="36"/>
+        </w:rPr>
+        <w:t xml:space="preserve"> Based on previous research, I made a table to summarize the results</w:t>
+      </w:r>
+      <w:del w:id="12" w:author="45275" w:date="2020-12-22T18:35:00Z">
+        <w:r>
+          <w:rPr>
+            <w:rFonts w:ascii="Times New Roman" w:hAnsi="Times New Roman" w:cs="Times New Roman"/>
+            <w:sz w:val="36"/>
+            <w:szCs w:val="36"/>
+          </w:rPr>
+          <w:delText>. I also incorporated the average sold volume feature into consideration</w:delText>
+        </w:r>
+      </w:del>
+      <w:r>
+        <w:rPr>
+          <w:rFonts w:ascii="Times New Roman" w:hAnsi="Times New Roman" w:cs="Times New Roman"/>
+          <w:sz w:val="36"/>
+          <w:szCs w:val="36"/>
+        </w:rPr>
+        <w:t xml:space="preserve">. </w:t>
       </w:r>
       <w:r>
         <w:rPr>
@@ -727,7 +925,103 @@
           <w:sz w:val="36"/>
           <w:szCs w:val="36"/>
         </w:rPr>
-        <w:t xml:space="preserve">The most expensive conventional avocados in </w:t>
+        <w:t>The most expensive conventional avocados in one month could 1.8</w:t>
+      </w:r>
+      <w:r>
+        <w:rPr>
+          <w:rFonts w:ascii="Times New Roman" w:hAnsi="Times New Roman" w:cs="Times New Roman"/>
+          <w:sz w:val="36"/>
+          <w:szCs w:val="36"/>
+        </w:rPr>
+        <w:t>$</w:t>
+      </w:r>
+      <w:r>
+        <w:rPr>
+          <w:rFonts w:ascii="Times New Roman" w:hAnsi="Times New Roman" w:cs="Times New Roman"/>
+          <w:sz w:val="36"/>
+          <w:szCs w:val="36"/>
+        </w:rPr>
+        <w:t xml:space="preserve"> </w:t>
+      </w:r>
+      <w:r>
+        <w:rPr>
+          <w:rFonts w:ascii="Times New Roman" w:hAnsi="Times New Roman" w:cs="Times New Roman"/>
+          <w:sz w:val="36"/>
+          <w:szCs w:val="36"/>
+        </w:rPr>
+        <w:t xml:space="preserve">and </w:t>
+      </w:r>
+      <w:r>
+        <w:rPr>
+          <w:rFonts w:ascii="Times New Roman" w:hAnsi="Times New Roman" w:cs="Times New Roman"/>
+          <w:sz w:val="36"/>
+          <w:szCs w:val="36"/>
+        </w:rPr>
+        <w:t>the cheapest month of conventional avocados can be 0.82</w:t>
+      </w:r>
+      <w:r>
+        <w:rPr>
+          <w:rFonts w:ascii="Times New Roman" w:hAnsi="Times New Roman" w:cs="Times New Roman"/>
+          <w:sz w:val="36"/>
+          <w:szCs w:val="36"/>
+        </w:rPr>
+        <w:t xml:space="preserve"> $. Similarly, t</w:t>
+      </w:r>
+      <w:r>
+        <w:rPr>
+          <w:rFonts w:ascii="Times New Roman" w:hAnsi="Times New Roman" w:cs="Times New Roman"/>
+          <w:sz w:val="36"/>
+          <w:szCs w:val="36"/>
+        </w:rPr>
+        <w:t>he most expensive organic avocados in one month could 2.1, the cheapest month of conventional avocados can be 1.21</w:t>
+      </w:r>
+      <w:r>
+        <w:rPr>
+          <w:rFonts w:ascii="Times New Roman" w:hAnsi="Times New Roman" w:cs="Times New Roman"/>
+          <w:sz w:val="36"/>
+          <w:szCs w:val="36"/>
+        </w:rPr>
+        <w:t xml:space="preserve">. </w:t>
+      </w:r>
+      <w:r>
+        <w:rPr>
+          <w:rFonts w:ascii="Times New Roman" w:hAnsi="Times New Roman" w:cs="Times New Roman"/>
+          <w:sz w:val="36"/>
+          <w:szCs w:val="36"/>
+        </w:rPr>
+        <w:t>Figure C,</w:t>
+      </w:r>
+      <w:r>
+        <w:rPr>
+          <w:rFonts w:ascii="Times New Roman" w:hAnsi="Times New Roman" w:cs="Times New Roman"/>
+          <w:sz w:val="36"/>
+          <w:szCs w:val="36"/>
+        </w:rPr>
+        <w:t xml:space="preserve"> </w:t>
+      </w:r>
+      <w:r>
+        <w:rPr>
+          <w:rFonts w:ascii="Times New Roman" w:hAnsi="Times New Roman" w:cs="Times New Roman"/>
+          <w:sz w:val="36"/>
+          <w:szCs w:val="36"/>
+        </w:rPr>
+        <w:t xml:space="preserve">D stands for the volume </w:t>
+      </w:r>
+      <w:r>
+        <w:rPr>
+          <w:rFonts w:ascii="Times New Roman" w:hAnsi="Times New Roman" w:cs="Times New Roman"/>
+          <w:sz w:val="36"/>
+          <w:szCs w:val="36"/>
+        </w:rPr>
+        <w:t xml:space="preserve">sold </w:t>
+      </w:r>
+      <w:r>
+        <w:rPr>
+          <w:rFonts w:ascii="Times New Roman" w:hAnsi="Times New Roman" w:cs="Times New Roman"/>
+          <w:sz w:val="36"/>
+          <w:szCs w:val="36"/>
+        </w:rPr>
+        <w:t xml:space="preserve">in each month, the </w:t>
       </w:r>
       <w:r>
         <w:rPr>
@@ -736,103 +1030,7 @@
           <w:szCs w:val="36"/>
         </w:rPr>
         <w:lastRenderedPageBreak/>
-        <w:t>one month could 1.8</w:t>
-      </w:r>
-      <w:r>
-        <w:rPr>
-          <w:rFonts w:ascii="Times New Roman" w:hAnsi="Times New Roman" w:cs="Times New Roman"/>
-          <w:sz w:val="36"/>
-          <w:szCs w:val="36"/>
-        </w:rPr>
-        <w:t>$</w:t>
-      </w:r>
-      <w:r>
-        <w:rPr>
-          <w:rFonts w:ascii="Times New Roman" w:hAnsi="Times New Roman" w:cs="Times New Roman"/>
-          <w:sz w:val="36"/>
-          <w:szCs w:val="36"/>
-        </w:rPr>
-        <w:t xml:space="preserve"> </w:t>
-      </w:r>
-      <w:r>
-        <w:rPr>
-          <w:rFonts w:ascii="Times New Roman" w:hAnsi="Times New Roman" w:cs="Times New Roman"/>
-          <w:sz w:val="36"/>
-          <w:szCs w:val="36"/>
-        </w:rPr>
-        <w:t xml:space="preserve">and </w:t>
-      </w:r>
-      <w:r>
-        <w:rPr>
-          <w:rFonts w:ascii="Times New Roman" w:hAnsi="Times New Roman" w:cs="Times New Roman"/>
-          <w:sz w:val="36"/>
-          <w:szCs w:val="36"/>
-        </w:rPr>
-        <w:t>the cheapest month of conventional avocados can be 0.82</w:t>
-      </w:r>
-      <w:r>
-        <w:rPr>
-          <w:rFonts w:ascii="Times New Roman" w:hAnsi="Times New Roman" w:cs="Times New Roman"/>
-          <w:sz w:val="36"/>
-          <w:szCs w:val="36"/>
-        </w:rPr>
-        <w:t xml:space="preserve"> $. Similarly, t</w:t>
-      </w:r>
-      <w:r>
-        <w:rPr>
-          <w:rFonts w:ascii="Times New Roman" w:hAnsi="Times New Roman" w:cs="Times New Roman"/>
-          <w:sz w:val="36"/>
-          <w:szCs w:val="36"/>
-        </w:rPr>
-        <w:t>he most expensive organic avocados in one month could 2.1, the cheapest month of conventional avocados can be 1.21</w:t>
-      </w:r>
-      <w:r>
-        <w:rPr>
-          <w:rFonts w:ascii="Times New Roman" w:hAnsi="Times New Roman" w:cs="Times New Roman"/>
-          <w:sz w:val="36"/>
-          <w:szCs w:val="36"/>
-        </w:rPr>
-        <w:t xml:space="preserve">. </w:t>
-      </w:r>
-      <w:r>
-        <w:rPr>
-          <w:rFonts w:ascii="Times New Roman" w:hAnsi="Times New Roman" w:cs="Times New Roman"/>
-          <w:sz w:val="36"/>
-          <w:szCs w:val="36"/>
-        </w:rPr>
-        <w:t>Figure C,</w:t>
-      </w:r>
-      <w:r>
-        <w:rPr>
-          <w:rFonts w:ascii="Times New Roman" w:hAnsi="Times New Roman" w:cs="Times New Roman"/>
-          <w:sz w:val="36"/>
-          <w:szCs w:val="36"/>
-        </w:rPr>
-        <w:t xml:space="preserve"> </w:t>
-      </w:r>
-      <w:r>
-        <w:rPr>
-          <w:rFonts w:ascii="Times New Roman" w:hAnsi="Times New Roman" w:cs="Times New Roman"/>
-          <w:sz w:val="36"/>
-          <w:szCs w:val="36"/>
-        </w:rPr>
-        <w:t xml:space="preserve">D stands for the volume </w:t>
-      </w:r>
-      <w:r>
-        <w:rPr>
-          <w:rFonts w:ascii="Times New Roman" w:hAnsi="Times New Roman" w:cs="Times New Roman"/>
-          <w:sz w:val="36"/>
-          <w:szCs w:val="36"/>
-        </w:rPr>
-        <w:t xml:space="preserve">sold </w:t>
-      </w:r>
-      <w:r>
-        <w:rPr>
-          <w:rFonts w:ascii="Times New Roman" w:hAnsi="Times New Roman" w:cs="Times New Roman"/>
-          <w:sz w:val="36"/>
-          <w:szCs w:val="36"/>
-        </w:rPr>
-        <w:t>in each month, the red line stands for the trend</w:t>
+        <w:t>red line stands for the trend</w:t>
       </w:r>
       <w:r>
         <w:rPr>
@@ -1076,7 +1274,71 @@
           <w:sz w:val="36"/>
           <w:szCs w:val="36"/>
         </w:rPr>
-        <w:t xml:space="preserve">Figure C, D </w:t>
+        <w:t>Figure C, D stands for the volume sold for either conventional or organic, the unit is million (m)</w:t>
+      </w:r>
+      <w:r>
+        <w:rPr>
+          <w:rFonts w:ascii="Times New Roman" w:hAnsi="Times New Roman" w:cs="Times New Roman"/>
+          <w:sz w:val="36"/>
+          <w:szCs w:val="36"/>
+        </w:rPr>
+        <w:t>.</w:t>
+      </w:r>
+      <w:r>
+        <w:rPr>
+          <w:rFonts w:ascii="Times New Roman" w:hAnsi="Times New Roman" w:cs="Times New Roman"/>
+          <w:sz w:val="36"/>
+          <w:szCs w:val="36"/>
+        </w:rPr>
+        <w:t xml:space="preserve"> </w:t>
+      </w:r>
+      <w:r>
+        <w:rPr>
+          <w:rFonts w:ascii="Times New Roman" w:hAnsi="Times New Roman" w:cs="Times New Roman"/>
+          <w:sz w:val="36"/>
+          <w:szCs w:val="36"/>
+        </w:rPr>
+        <w:t xml:space="preserve">Since conventional avocados account for almost 97% of the markets, I would mainly focus on </w:t>
+      </w:r>
+      <w:r>
+        <w:rPr>
+          <w:rFonts w:ascii="Times New Roman" w:hAnsi="Times New Roman" w:cs="Times New Roman"/>
+          <w:sz w:val="36"/>
+          <w:szCs w:val="36"/>
+        </w:rPr>
+        <w:t xml:space="preserve">the conventional type. </w:t>
+      </w:r>
+      <w:r>
+        <w:rPr>
+          <w:rFonts w:ascii="Times New Roman" w:hAnsi="Times New Roman" w:cs="Times New Roman" w:hint="eastAsia"/>
+          <w:sz w:val="36"/>
+          <w:szCs w:val="36"/>
+        </w:rPr>
+        <w:t>I</w:t>
+      </w:r>
+      <w:r>
+        <w:rPr>
+          <w:rFonts w:ascii="Times New Roman" w:hAnsi="Times New Roman" w:cs="Times New Roman"/>
+          <w:sz w:val="36"/>
+          <w:szCs w:val="36"/>
+        </w:rPr>
+        <w:t xml:space="preserve"> used the red grid to indicate the maximum volume sold season in each year. </w:t>
+      </w:r>
+      <w:r>
+        <w:rPr>
+          <w:rFonts w:ascii="Times New Roman" w:hAnsi="Times New Roman" w:cs="Times New Roman"/>
+          <w:sz w:val="36"/>
+          <w:szCs w:val="36"/>
+        </w:rPr>
+        <w:t xml:space="preserve">From the </w:t>
+      </w:r>
+      <w:r>
+        <w:rPr>
+          <w:rFonts w:ascii="Times New Roman" w:hAnsi="Times New Roman" w:cs="Times New Roman"/>
+          <w:sz w:val="36"/>
+          <w:szCs w:val="36"/>
+        </w:rPr>
+        <w:t xml:space="preserve">figure </w:t>
       </w:r>
       <w:r>
         <w:rPr>
@@ -1085,71 +1347,7 @@
           <w:szCs w:val="36"/>
         </w:rPr>
         <w:lastRenderedPageBreak/>
-        <w:t>stands for the volume sold for either conventional or organic, the unit is million (m)</w:t>
-      </w:r>
-      <w:r>
-        <w:rPr>
-          <w:rFonts w:ascii="Times New Roman" w:hAnsi="Times New Roman" w:cs="Times New Roman"/>
-          <w:sz w:val="36"/>
-          <w:szCs w:val="36"/>
-        </w:rPr>
-        <w:t>.</w:t>
-      </w:r>
-      <w:r>
-        <w:rPr>
-          <w:rFonts w:ascii="Times New Roman" w:hAnsi="Times New Roman" w:cs="Times New Roman"/>
-          <w:sz w:val="36"/>
-          <w:szCs w:val="36"/>
-        </w:rPr>
-        <w:t xml:space="preserve"> </w:t>
-      </w:r>
-      <w:r>
-        <w:rPr>
-          <w:rFonts w:ascii="Times New Roman" w:hAnsi="Times New Roman" w:cs="Times New Roman"/>
-          <w:sz w:val="36"/>
-          <w:szCs w:val="36"/>
-        </w:rPr>
-        <w:t xml:space="preserve">Since conventional avocados account for almost 97% of the markets, I would mainly focus on </w:t>
-      </w:r>
-      <w:r>
-        <w:rPr>
-          <w:rFonts w:ascii="Times New Roman" w:hAnsi="Times New Roman" w:cs="Times New Roman"/>
-          <w:sz w:val="36"/>
-          <w:szCs w:val="36"/>
-        </w:rPr>
-        <w:t xml:space="preserve">the conventional type. </w:t>
-      </w:r>
-      <w:r>
-        <w:rPr>
-          <w:rFonts w:ascii="Times New Roman" w:hAnsi="Times New Roman" w:cs="Times New Roman" w:hint="eastAsia"/>
-          <w:sz w:val="36"/>
-          <w:szCs w:val="36"/>
-        </w:rPr>
-        <w:t>I</w:t>
-      </w:r>
-      <w:r>
-        <w:rPr>
-          <w:rFonts w:ascii="Times New Roman" w:hAnsi="Times New Roman" w:cs="Times New Roman"/>
-          <w:sz w:val="36"/>
-          <w:szCs w:val="36"/>
-        </w:rPr>
-        <w:t xml:space="preserve"> used the red grid to indicate the maximum volume sold season in each year. </w:t>
-      </w:r>
-      <w:r>
-        <w:rPr>
-          <w:rFonts w:ascii="Times New Roman" w:hAnsi="Times New Roman" w:cs="Times New Roman"/>
-          <w:sz w:val="36"/>
-          <w:szCs w:val="36"/>
-        </w:rPr>
-        <w:t xml:space="preserve">From the </w:t>
-      </w:r>
-      <w:r>
-        <w:rPr>
-          <w:rFonts w:ascii="Times New Roman" w:hAnsi="Times New Roman" w:cs="Times New Roman"/>
-          <w:sz w:val="36"/>
-          <w:szCs w:val="36"/>
-        </w:rPr>
-        <w:t>figure C we</w:t>
+        <w:t>C we</w:t>
       </w:r>
       <w:r>
         <w:rPr>
@@ -1287,7 +1485,39 @@
           <w:sz w:val="36"/>
           <w:szCs w:val="36"/>
         </w:rPr>
-        <w:t xml:space="preserve">Again, I would focus </w:t>
+        <w:t xml:space="preserve">Again, I would focus on conventional type, which is representative. We could see that the cheapest price consistently come in February, while </w:t>
+      </w:r>
+      <w:r>
+        <w:rPr>
+          <w:rFonts w:ascii="Times New Roman" w:hAnsi="Times New Roman" w:cs="Times New Roman"/>
+          <w:sz w:val="36"/>
+          <w:szCs w:val="36"/>
+        </w:rPr>
+        <w:t>the highest price months are relatively arbitrary. Regarding with the avocado sold, generally, there are two peaks</w:t>
+      </w:r>
+      <w:r>
+        <w:rPr>
+          <w:rFonts w:ascii="Times New Roman" w:hAnsi="Times New Roman" w:cs="Times New Roman" w:hint="eastAsia"/>
+          <w:sz w:val="36"/>
+          <w:szCs w:val="36"/>
+        </w:rPr>
+        <w:t xml:space="preserve"> in</w:t>
+      </w:r>
+      <w:r>
+        <w:rPr>
+          <w:rFonts w:ascii="Times New Roman" w:hAnsi="Times New Roman" w:cs="Times New Roman"/>
+          <w:sz w:val="36"/>
+          <w:szCs w:val="36"/>
+        </w:rPr>
+        <w:t xml:space="preserve"> </w:t>
+      </w:r>
+      <w:r>
+        <w:rPr>
+          <w:rFonts w:ascii="Times New Roman" w:hAnsi="Times New Roman" w:cs="Times New Roman"/>
+          <w:sz w:val="36"/>
+          <w:szCs w:val="36"/>
+        </w:rPr>
+        <w:t xml:space="preserve">both February and May and the lowest month is not restricted. </w:t>
       </w:r>
       <w:r>
         <w:rPr>
@@ -1296,39 +1526,7 @@
           <w:szCs w:val="36"/>
         </w:rPr>
         <w:lastRenderedPageBreak/>
-        <w:t xml:space="preserve">on conventional type, which is representative. We could see that the cheapest price consistently come in February, while </w:t>
-      </w:r>
-      <w:r>
-        <w:rPr>
-          <w:rFonts w:ascii="Times New Roman" w:hAnsi="Times New Roman" w:cs="Times New Roman"/>
-          <w:sz w:val="36"/>
-          <w:szCs w:val="36"/>
-        </w:rPr>
-        <w:t>the highest price months are relatively arbitrary. Regarding with the avocado sold, generally, there are two peaks</w:t>
-      </w:r>
-      <w:r>
-        <w:rPr>
-          <w:rFonts w:ascii="Times New Roman" w:hAnsi="Times New Roman" w:cs="Times New Roman" w:hint="eastAsia"/>
-          <w:sz w:val="36"/>
-          <w:szCs w:val="36"/>
-        </w:rPr>
-        <w:t xml:space="preserve"> in</w:t>
-      </w:r>
-      <w:r>
-        <w:rPr>
-          <w:rFonts w:ascii="Times New Roman" w:hAnsi="Times New Roman" w:cs="Times New Roman"/>
-          <w:sz w:val="36"/>
-          <w:szCs w:val="36"/>
-        </w:rPr>
-        <w:t xml:space="preserve"> </w:t>
-      </w:r>
-      <w:r>
-        <w:rPr>
-          <w:rFonts w:ascii="Times New Roman" w:hAnsi="Times New Roman" w:cs="Times New Roman"/>
-          <w:sz w:val="36"/>
-          <w:szCs w:val="36"/>
-        </w:rPr>
-        <w:t>both February and May and the lowest month is not restricted. Moreover, I combined the past five year’s data into one line chart for more detailed representation, elucidating the previous arbitrariness. We could see that generally, the peak for average price could come in September and lowest come in February. For avocado volumes sold, both February and May are two peaks of the whole year while people in November show minimum willingness in buying avocados.</w:t>
+        <w:t>Moreover, I combined the past five year’s data into one line chart for more detailed representation, elucidating the previous arbitrariness. We could see that generally, the peak for average price could come in September and lowest come in February. For avocado volumes sold, both February and May are two peaks of the whole year while people in November show minimum willingness in buying avocados.</w:t>
       </w:r>
       <w:r>
         <w:rPr>
@@ -1375,75 +1573,296 @@
     <w:p>
       <w:pPr>
         <w:rPr>
+          <w:rFonts w:ascii="Times New Roman" w:hAnsi="Times New Roman" w:cs="Times New Roman"/>
+          <w:sz w:val="36"/>
+          <w:szCs w:val="36"/>
+        </w:rPr>
+      </w:pPr>
+      <w:r>
+        <w:rPr>
           <w:rFonts w:ascii="Times New Roman" w:hAnsi="Times New Roman" w:cs="Times New Roman" w:hint="eastAsia"/>
           <w:sz w:val="36"/>
           <w:szCs w:val="36"/>
         </w:rPr>
-      </w:pPr>
+        <w:t>N</w:t>
+      </w:r>
+      <w:r>
+        <w:rPr>
+          <w:rFonts w:ascii="Times New Roman" w:hAnsi="Times New Roman" w:cs="Times New Roman"/>
+          <w:sz w:val="36"/>
+          <w:szCs w:val="36"/>
+        </w:rPr>
+        <w:t xml:space="preserve">ext part would be the geographical analysis in US. I returned six regions </w:t>
+      </w:r>
+      <w:r>
+        <w:rPr>
+          <w:rFonts w:ascii="Times New Roman" w:hAnsi="Times New Roman" w:cs="Times New Roman"/>
+          <w:sz w:val="36"/>
+          <w:szCs w:val="36"/>
+        </w:rPr>
+        <w:t>with lowest price for two types avocados. Again, I would focus on the conventional type</w:t>
+      </w:r>
+      <w:r>
+        <w:rPr>
+          <w:rFonts w:ascii="Times New Roman" w:hAnsi="Times New Roman" w:cs="Times New Roman"/>
+          <w:sz w:val="36"/>
+          <w:szCs w:val="36"/>
+        </w:rPr>
+        <w:t xml:space="preserve">. The lowest average price could be 0.78 $, almost a half of the organic types. I marked the location of these region on </w:t>
+      </w:r>
+      <w:r>
+        <w:rPr>
+          <w:rFonts w:ascii="Times New Roman" w:hAnsi="Times New Roman" w:cs="Times New Roman"/>
+          <w:sz w:val="36"/>
+          <w:szCs w:val="36"/>
+        </w:rPr>
+        <w:lastRenderedPageBreak/>
+        <w:t xml:space="preserve">Google maps, we could see that these regions are approximately in same </w:t>
+      </w:r>
+      <w:r>
+        <w:rPr>
+          <w:rFonts w:ascii="Times New Roman" w:hAnsi="Times New Roman" w:cs="Times New Roman"/>
+          <w:sz w:val="36"/>
+          <w:szCs w:val="36"/>
+        </w:rPr>
+        <w:t>latitude</w:t>
+      </w:r>
+      <w:r>
+        <w:rPr>
+          <w:rFonts w:ascii="Times New Roman" w:hAnsi="Times New Roman" w:cs="Times New Roman"/>
+          <w:sz w:val="36"/>
+          <w:szCs w:val="36"/>
+        </w:rPr>
+        <w:t xml:space="preserve"> and near Mexico, which is the origin of avocados. Therefore, I could </w:t>
+      </w:r>
+      <w:r>
+        <w:rPr>
+          <w:rFonts w:ascii="Times New Roman" w:hAnsi="Times New Roman" w:cs="Times New Roman"/>
+          <w:sz w:val="36"/>
+          <w:szCs w:val="36"/>
+        </w:rPr>
+        <w:t>hypothesize</w:t>
+      </w:r>
+      <w:r>
+        <w:rPr>
+          <w:rFonts w:ascii="Times New Roman" w:hAnsi="Times New Roman" w:cs="Times New Roman"/>
+          <w:sz w:val="36"/>
+          <w:szCs w:val="36"/>
+        </w:rPr>
+        <w:t xml:space="preserve"> that these regions are the center of avocado plantings and therefore such low price in avocados. </w:t>
+      </w:r>
+    </w:p>
+    <w:p>
+      <w:pPr>
+        <w:rPr>
+          <w:rFonts w:ascii="Times New Roman" w:hAnsi="Times New Roman" w:cs="Times New Roman"/>
+          <w:sz w:val="36"/>
+          <w:szCs w:val="36"/>
+        </w:rPr>
+      </w:pPr>
+    </w:p>
+    <w:p>
+      <w:pPr>
+        <w:rPr>
+          <w:rFonts w:ascii="Times New Roman" w:hAnsi="Times New Roman" w:cs="Times New Roman"/>
+          <w:sz w:val="36"/>
+          <w:szCs w:val="36"/>
+        </w:rPr>
+      </w:pPr>
+      <w:r>
+        <w:rPr>
+          <w:rFonts w:ascii="Times New Roman" w:hAnsi="Times New Roman" w:cs="Times New Roman"/>
+          <w:sz w:val="36"/>
+          <w:szCs w:val="36"/>
+        </w:rPr>
+        <w:t xml:space="preserve">Next part would be predictive data analysis. In this case, I utilized the Facebook API r package to predict the future price trend. From the plot, we could see that the price would continue to follow the same </w:t>
+      </w:r>
       <w:r>
         <w:rPr>
           <w:rFonts w:ascii="Times New Roman" w:hAnsi="Times New Roman" w:cs="Times New Roman" w:hint="eastAsia"/>
           <w:sz w:val="36"/>
           <w:szCs w:val="36"/>
         </w:rPr>
+        <w:t>p</w:t>
+      </w:r>
+      <w:r>
+        <w:rPr>
+          <w:rFonts w:ascii="Times New Roman" w:hAnsi="Times New Roman" w:cs="Times New Roman"/>
+          <w:sz w:val="36"/>
+          <w:szCs w:val="36"/>
+        </w:rPr>
+        <w:t xml:space="preserve">atterns of previous years. And this plot was a more detailed price trend yearly, monthly, weekly and daily. </w:t>
+      </w:r>
+      <w:r>
+        <w:rPr>
+          <w:rFonts w:ascii="Times New Roman" w:hAnsi="Times New Roman" w:cs="Times New Roman"/>
+          <w:sz w:val="36"/>
+          <w:szCs w:val="36"/>
+        </w:rPr>
+        <w:t xml:space="preserve">If the value in y axis is positive, then it suggests the price is increasing. </w:t>
+      </w:r>
+      <w:r>
+        <w:rPr>
+          <w:rFonts w:ascii="Times New Roman" w:hAnsi="Times New Roman" w:cs="Times New Roman"/>
+          <w:sz w:val="36"/>
+          <w:szCs w:val="36"/>
+        </w:rPr>
+        <w:t xml:space="preserve">Figure A is </w:t>
+      </w:r>
+      <w:r>
+        <w:rPr>
+          <w:rFonts w:ascii="Times New Roman" w:hAnsi="Times New Roman" w:cs="Times New Roman"/>
+          <w:sz w:val="36"/>
+          <w:szCs w:val="36"/>
+        </w:rPr>
+        <w:t xml:space="preserve">the </w:t>
+      </w:r>
+      <w:r>
+        <w:rPr>
+          <w:rFonts w:ascii="Times New Roman" w:hAnsi="Times New Roman" w:cs="Times New Roman"/>
+          <w:sz w:val="36"/>
+          <w:szCs w:val="36"/>
+        </w:rPr>
+        <w:t xml:space="preserve">yearly </w:t>
+      </w:r>
+      <w:r>
+        <w:rPr>
+          <w:rFonts w:ascii="Times New Roman" w:hAnsi="Times New Roman" w:cs="Times New Roman"/>
+          <w:sz w:val="36"/>
+          <w:szCs w:val="36"/>
+        </w:rPr>
+        <w:t>analy</w:t>
+      </w:r>
+      <w:r>
+        <w:rPr>
+          <w:rFonts w:ascii="Times New Roman" w:hAnsi="Times New Roman" w:cs="Times New Roman"/>
+          <w:sz w:val="36"/>
+          <w:szCs w:val="36"/>
+        </w:rPr>
+        <w:t>sis</w:t>
+      </w:r>
+      <w:r>
+        <w:rPr>
+          <w:rFonts w:ascii="Times New Roman" w:hAnsi="Times New Roman" w:cs="Times New Roman"/>
+          <w:sz w:val="36"/>
+          <w:szCs w:val="36"/>
+        </w:rPr>
+        <w:t xml:space="preserve">. </w:t>
+      </w:r>
+      <w:r>
+        <w:rPr>
+          <w:rFonts w:ascii="Times New Roman" w:hAnsi="Times New Roman" w:cs="Times New Roman"/>
+          <w:sz w:val="36"/>
+          <w:szCs w:val="36"/>
+        </w:rPr>
+        <w:t xml:space="preserve">Since 2015, the average price of avocados continues to grow and 2017 was a crazy year, they grow in a speed higher than 1.3; After 2018, the average price </w:t>
+      </w:r>
+      <w:r>
+        <w:rPr>
+          <w:rFonts w:ascii="Times New Roman" w:hAnsi="Times New Roman" w:cs="Times New Roman"/>
+          <w:sz w:val="36"/>
+          <w:szCs w:val="36"/>
+        </w:rPr>
+        <w:t>tends</w:t>
+      </w:r>
+      <w:r>
+        <w:rPr>
+          <w:rFonts w:ascii="Times New Roman" w:hAnsi="Times New Roman" w:cs="Times New Roman"/>
+          <w:sz w:val="36"/>
+          <w:szCs w:val="36"/>
+        </w:rPr>
+        <w:t xml:space="preserve"> to be stable, but still has a rate about 1.28; Regarding to the future prediction, the range is about [1.20-1.34]. But considering the </w:t>
+      </w:r>
+      <w:r>
+        <w:rPr>
+          <w:rFonts w:ascii="Times New Roman" w:hAnsi="Times New Roman" w:cs="Times New Roman"/>
+          <w:sz w:val="36"/>
+          <w:szCs w:val="36"/>
+        </w:rPr>
+        <w:t xml:space="preserve">existing </w:t>
+      </w:r>
+      <w:r>
+        <w:rPr>
+          <w:rFonts w:ascii="Times New Roman" w:hAnsi="Times New Roman" w:cs="Times New Roman"/>
+          <w:sz w:val="36"/>
+          <w:szCs w:val="36"/>
+        </w:rPr>
+        <w:t>pandemic in North America, the possible rate could be 1.20</w:t>
+      </w:r>
+      <w:r>
+        <w:rPr>
+          <w:rFonts w:ascii="Times New Roman" w:hAnsi="Times New Roman" w:cs="Times New Roman"/>
+          <w:sz w:val="36"/>
+          <w:szCs w:val="36"/>
+        </w:rPr>
+        <w:t xml:space="preserve">. </w:t>
+      </w:r>
+      <w:r>
+        <w:rPr>
+          <w:rFonts w:ascii="Times New Roman" w:hAnsi="Times New Roman" w:cs="Times New Roman"/>
+          <w:sz w:val="36"/>
+          <w:szCs w:val="36"/>
+        </w:rPr>
+        <w:t xml:space="preserve">These slides are the summary of </w:t>
+      </w:r>
+      <w:r>
+        <w:rPr>
+          <w:rFonts w:ascii="Times New Roman" w:hAnsi="Times New Roman" w:cs="Times New Roman"/>
+          <w:sz w:val="36"/>
+          <w:szCs w:val="36"/>
+        </w:rPr>
         <w:lastRenderedPageBreak/>
-        <w:t>N</w:t>
-      </w:r>
-      <w:r>
-        <w:rPr>
-          <w:rFonts w:ascii="Times New Roman" w:hAnsi="Times New Roman" w:cs="Times New Roman"/>
-          <w:sz w:val="36"/>
-          <w:szCs w:val="36"/>
-        </w:rPr>
-        <w:t xml:space="preserve">ext part would be the geographical analysis in US. I returned six regions </w:t>
-      </w:r>
-      <w:r>
-        <w:rPr>
-          <w:rFonts w:ascii="Times New Roman" w:hAnsi="Times New Roman" w:cs="Times New Roman"/>
-          <w:sz w:val="36"/>
-          <w:szCs w:val="36"/>
-        </w:rPr>
-        <w:t>with lowest price for two types avocados. Again, I would focus on the conventional type</w:t>
-      </w:r>
-      <w:r>
-        <w:rPr>
-          <w:rFonts w:ascii="Times New Roman" w:hAnsi="Times New Roman" w:cs="Times New Roman"/>
-          <w:sz w:val="36"/>
-          <w:szCs w:val="36"/>
-        </w:rPr>
-        <w:t xml:space="preserve">. The lowest average price could be 0.78 $, almost a half of the organic types. I marked the location of these region on Google maps, we could see that these regions are approximately in same </w:t>
-      </w:r>
-      <w:r>
-        <w:rPr>
-          <w:rFonts w:ascii="Times New Roman" w:hAnsi="Times New Roman" w:cs="Times New Roman"/>
-          <w:sz w:val="36"/>
-          <w:szCs w:val="36"/>
-        </w:rPr>
-        <w:t>latitude</w:t>
-      </w:r>
-      <w:r>
-        <w:rPr>
-          <w:rFonts w:ascii="Times New Roman" w:hAnsi="Times New Roman" w:cs="Times New Roman"/>
-          <w:sz w:val="36"/>
-          <w:szCs w:val="36"/>
-        </w:rPr>
-        <w:t xml:space="preserve"> and near Mexico, which is the origin of avocados. Therefore, I could </w:t>
-      </w:r>
-      <w:r>
-        <w:rPr>
-          <w:rFonts w:ascii="Times New Roman" w:hAnsi="Times New Roman" w:cs="Times New Roman"/>
-          <w:sz w:val="36"/>
-          <w:szCs w:val="36"/>
-        </w:rPr>
-        <w:t>hypothesize</w:t>
-      </w:r>
-      <w:r>
-        <w:rPr>
-          <w:rFonts w:ascii="Times New Roman" w:hAnsi="Times New Roman" w:cs="Times New Roman"/>
-          <w:sz w:val="36"/>
-          <w:szCs w:val="36"/>
-        </w:rPr>
-        <w:t xml:space="preserve"> that these regions are the center of avocado plantings and therefore such low price in avocados. </w:t>
+        <w:t>previous four figures. Stop if you wish to see the points.</w:t>
+      </w:r>
+    </w:p>
+    <w:p>
+      <w:pPr>
+        <w:rPr>
+          <w:rFonts w:ascii="Times New Roman" w:hAnsi="Times New Roman" w:cs="Times New Roman"/>
+          <w:sz w:val="36"/>
+          <w:szCs w:val="36"/>
+        </w:rPr>
+      </w:pPr>
+    </w:p>
+    <w:p>
+      <w:pPr>
+        <w:rPr>
+          <w:rFonts w:ascii="Times New Roman" w:hAnsi="Times New Roman" w:cs="Times New Roman" w:hint="eastAsia"/>
+          <w:sz w:val="36"/>
+          <w:szCs w:val="36"/>
+        </w:rPr>
+      </w:pPr>
+      <w:r>
+        <w:rPr>
+          <w:rFonts w:ascii="Times New Roman" w:hAnsi="Times New Roman" w:cs="Times New Roman" w:hint="eastAsia"/>
+          <w:sz w:val="36"/>
+          <w:szCs w:val="36"/>
+        </w:rPr>
+        <w:t>T</w:t>
+      </w:r>
+      <w:r>
+        <w:rPr>
+          <w:rFonts w:ascii="Times New Roman" w:hAnsi="Times New Roman" w:cs="Times New Roman"/>
+          <w:sz w:val="36"/>
+          <w:szCs w:val="36"/>
+        </w:rPr>
+        <w:t>hat’s all for my presentation.</w:t>
+      </w:r>
+      <w:r>
+        <w:rPr>
+          <w:rFonts w:ascii="Times New Roman" w:hAnsi="Times New Roman" w:cs="Times New Roman" w:hint="eastAsia"/>
+          <w:sz w:val="36"/>
+          <w:szCs w:val="36"/>
+        </w:rPr>
+        <w:t xml:space="preserve"> </w:t>
+      </w:r>
+      <w:r>
+        <w:rPr>
+          <w:rFonts w:ascii="Times New Roman" w:hAnsi="Times New Roman" w:cs="Times New Roman"/>
+          <w:sz w:val="36"/>
+          <w:szCs w:val="36"/>
+        </w:rPr>
+        <w:t>Thank you for listening.</w:t>
       </w:r>
     </w:p>
     <w:p>
@@ -1766,6 +2185,155 @@
     </w:lvl>
   </w:abstractNum>
   <w:abstractNum w:abstractNumId="2" w15:restartNumberingAfterBreak="0">
+    <w:nsid w:val="4C3254BF"/>
+    <w:multiLevelType w:val="multilevel"/>
+    <w:tmpl w:val="E19E2F5E"/>
+    <w:lvl w:ilvl="0">
+      <w:start w:val="1"/>
+      <w:numFmt w:val="bullet"/>
+      <w:lvlText w:val=""/>
+      <w:lvlJc w:val="left"/>
+      <w:pPr>
+        <w:tabs>
+          <w:tab w:val="num" w:pos="720"/>
+        </w:tabs>
+        <w:ind w:left="720" w:hanging="360"/>
+      </w:pPr>
+      <w:rPr>
+        <w:rFonts w:ascii="Symbol" w:hAnsi="Symbol" w:hint="default"/>
+        <w:sz w:val="20"/>
+      </w:rPr>
+    </w:lvl>
+    <w:lvl w:ilvl="1" w:tentative="1">
+      <w:start w:val="1"/>
+      <w:numFmt w:val="bullet"/>
+      <w:lvlText w:val=""/>
+      <w:lvlJc w:val="left"/>
+      <w:pPr>
+        <w:tabs>
+          <w:tab w:val="num" w:pos="1440"/>
+        </w:tabs>
+        <w:ind w:left="1440" w:hanging="360"/>
+      </w:pPr>
+      <w:rPr>
+        <w:rFonts w:ascii="Symbol" w:hAnsi="Symbol" w:hint="default"/>
+        <w:sz w:val="20"/>
+      </w:rPr>
+    </w:lvl>
+    <w:lvl w:ilvl="2" w:tentative="1">
+      <w:start w:val="1"/>
+      <w:numFmt w:val="bullet"/>
+      <w:lvlText w:val=""/>
+      <w:lvlJc w:val="left"/>
+      <w:pPr>
+        <w:tabs>
+          <w:tab w:val="num" w:pos="2160"/>
+        </w:tabs>
+        <w:ind w:left="2160" w:hanging="360"/>
+      </w:pPr>
+      <w:rPr>
+        <w:rFonts w:ascii="Symbol" w:hAnsi="Symbol" w:hint="default"/>
+        <w:sz w:val="20"/>
+      </w:rPr>
+    </w:lvl>
+    <w:lvl w:ilvl="3" w:tentative="1">
+      <w:start w:val="1"/>
+      <w:numFmt w:val="bullet"/>
+      <w:lvlText w:val=""/>
+      <w:lvlJc w:val="left"/>
+      <w:pPr>
+        <w:tabs>
+          <w:tab w:val="num" w:pos="2880"/>
+        </w:tabs>
+        <w:ind w:left="2880" w:hanging="360"/>
+      </w:pPr>
+      <w:rPr>
+        <w:rFonts w:ascii="Symbol" w:hAnsi="Symbol" w:hint="default"/>
+        <w:sz w:val="20"/>
+      </w:rPr>
+    </w:lvl>
+    <w:lvl w:ilvl="4" w:tentative="1">
+      <w:start w:val="1"/>
+      <w:numFmt w:val="bullet"/>
+      <w:lvlText w:val=""/>
+      <w:lvlJc w:val="left"/>
+      <w:pPr>
+        <w:tabs>
+          <w:tab w:val="num" w:pos="3600"/>
+        </w:tabs>
+        <w:ind w:left="3600" w:hanging="360"/>
+      </w:pPr>
+      <w:rPr>
+        <w:rFonts w:ascii="Symbol" w:hAnsi="Symbol" w:hint="default"/>
+        <w:sz w:val="20"/>
+      </w:rPr>
+    </w:lvl>
+    <w:lvl w:ilvl="5" w:tentative="1">
+      <w:start w:val="1"/>
+      <w:numFmt w:val="bullet"/>
+      <w:lvlText w:val=""/>
+      <w:lvlJc w:val="left"/>
+      <w:pPr>
+        <w:tabs>
+          <w:tab w:val="num" w:pos="4320"/>
+        </w:tabs>
+        <w:ind w:left="4320" w:hanging="360"/>
+      </w:pPr>
+      <w:rPr>
+        <w:rFonts w:ascii="Symbol" w:hAnsi="Symbol" w:hint="default"/>
+        <w:sz w:val="20"/>
+      </w:rPr>
+    </w:lvl>
+    <w:lvl w:ilvl="6" w:tentative="1">
+      <w:start w:val="1"/>
+      <w:numFmt w:val="bullet"/>
+      <w:lvlText w:val=""/>
+      <w:lvlJc w:val="left"/>
+      <w:pPr>
+        <w:tabs>
+          <w:tab w:val="num" w:pos="5040"/>
+        </w:tabs>
+        <w:ind w:left="5040" w:hanging="360"/>
+      </w:pPr>
+      <w:rPr>
+        <w:rFonts w:ascii="Symbol" w:hAnsi="Symbol" w:hint="default"/>
+        <w:sz w:val="20"/>
+      </w:rPr>
+    </w:lvl>
+    <w:lvl w:ilvl="7" w:tentative="1">
+      <w:start w:val="1"/>
+      <w:numFmt w:val="bullet"/>
+      <w:lvlText w:val=""/>
+      <w:lvlJc w:val="left"/>
+      <w:pPr>
+        <w:tabs>
+          <w:tab w:val="num" w:pos="5760"/>
+        </w:tabs>
+        <w:ind w:left="5760" w:hanging="360"/>
+      </w:pPr>
+      <w:rPr>
+        <w:rFonts w:ascii="Symbol" w:hAnsi="Symbol" w:hint="default"/>
+        <w:sz w:val="20"/>
+      </w:rPr>
+    </w:lvl>
+    <w:lvl w:ilvl="8" w:tentative="1">
+      <w:start w:val="1"/>
+      <w:numFmt w:val="bullet"/>
+      <w:lvlText w:val=""/>
+      <w:lvlJc w:val="left"/>
+      <w:pPr>
+        <w:tabs>
+          <w:tab w:val="num" w:pos="6480"/>
+        </w:tabs>
+        <w:ind w:left="6480" w:hanging="360"/>
+      </w:pPr>
+      <w:rPr>
+        <w:rFonts w:ascii="Symbol" w:hAnsi="Symbol" w:hint="default"/>
+        <w:sz w:val="20"/>
+      </w:rPr>
+    </w:lvl>
+  </w:abstractNum>
+  <w:abstractNum w:abstractNumId="3" w15:restartNumberingAfterBreak="0">
     <w:nsid w:val="7C977E0D"/>
     <w:multiLevelType w:val="multilevel"/>
     <w:tmpl w:val="0554CC3A"/>
@@ -1915,7 +2483,7 @@
     </w:lvl>
   </w:abstractNum>
   <w:num w:numId="1">
-    <w:abstractNumId w:val="2"/>
+    <w:abstractNumId w:val="3"/>
   </w:num>
   <w:num w:numId="2">
     <w:abstractNumId w:val="1"/>
@@ -1923,7 +2491,18 @@
   <w:num w:numId="3">
     <w:abstractNumId w:val="0"/>
   </w:num>
+  <w:num w:numId="4">
+    <w:abstractNumId w:val="2"/>
+  </w:num>
 </w:numbering>
+</file>
+
+<file path=word/people.xml><?xml version="1.0" encoding="utf-8"?>
+<w15:people xmlns:wpc="http://schemas.microsoft.com/office/word/2010/wordprocessingCanvas" xmlns:cx="http://schemas.microsoft.com/office/drawing/2014/chartex" xmlns:cx1="http://schemas.microsoft.com/office/drawing/2015/9/8/chartex" xmlns:cx2="http://schemas.microsoft.com/office/drawing/2015/10/21/chartex" xmlns:cx3="http://schemas.microsoft.com/office/drawing/2016/5/9/chartex" xmlns:cx4="http://schemas.microsoft.com/office/drawing/2016/5/10/chartex" xmlns:cx5="http://schemas.microsoft.com/office/drawing/2016/5/11/chartex" xmlns:cx6="http://schemas.microsoft.com/office/drawing/2016/5/12/chartex" xmlns:cx7="http://schemas.microsoft.com/office/drawing/2016/5/13/chartex" xmlns:cx8="http://schemas.microsoft.com/office/drawing/2016/5/14/chartex" xmlns:mc="http://schemas.openxmlformats.org/markup-compatibility/2006" xmlns:aink="http://schemas.microsoft.com/office/drawing/2016/ink" xmlns:am3d="http://schemas.microsoft.com/office/drawing/2017/model3d" xmlns:o="urn:schemas-microsoft-com:office:office" xmlns:r="http://schemas.openxmlformats.org/officeDocument/2006/relationships" xmlns:m="http://schemas.openxmlformats.org/officeDocument/2006/math" xmlns:v="urn:schemas-microsoft-com:vml" xmlns:wp14="http://schemas.microsoft.com/office/word/2010/wordprocessingDrawing" xmlns:wp="http://schemas.openxmlformats.org/drawingml/2006/wordprocessingDrawing" xmlns:w10="urn:schemas-microsoft-com:office:word" xmlns:w="http://schemas.openxmlformats.org/wordprocessingml/2006/main" xmlns:w14="http://schemas.microsoft.com/office/word/2010/wordml" xmlns:w15="http://schemas.microsoft.com/office/word/2012/wordml" xmlns:w16cex="http://schemas.microsoft.com/office/word/2018/wordml/cex" xmlns:w16cid="http://schemas.microsoft.com/office/word/2016/wordml/cid" xmlns:w16="http://schemas.microsoft.com/office/word/2018/wordml" xmlns:w16se="http://schemas.microsoft.com/office/word/2015/wordml/symex" xmlns:wpg="http://schemas.microsoft.com/office/word/2010/wordprocessingGroup" xmlns:wpi="http://schemas.microsoft.com/office/word/2010/wordprocessingInk" xmlns:wne="http://schemas.microsoft.com/office/word/2006/wordml" xmlns:wps="http://schemas.microsoft.com/office/word/2010/wordprocessingShape" mc:Ignorable="w14 w15 w16se w16cid w16 w16cex wp14">
+  <w15:person w15:author="45275">
+    <w15:presenceInfo w15:providerId="AD" w15:userId="S::k45275@365hub.top::6e25f54f-bb77-4575-bcf3-cb9c2b918cde"/>
+  </w15:person>
+</w15:people>
 </file>
 
 <file path=word/styles.xml><?xml version="1.0" encoding="utf-8"?>

</xml_diff>